<commit_message>
crud functionality and views styling for events
</commit_message>
<xml_diff>
--- a/GatherUp_Dokumentacja.docx
+++ b/GatherUp_Dokumentacja.docx
@@ -4,35 +4,24 @@
   <w:body>
     <w:p>
       <w:pPr>
-        <w:spacing w:before="100" w:beforeAutospacing="1" w:after="100" w:afterAutospacing="1" w:line="240" w:lineRule="auto"/>
-        <w:outlineLvl w:val="2"/>
-        <w:rPr>
-          <w:rFonts w:eastAsia="Times New Roman" w:cstheme="minorHAnsi"/>
-          <w:b/>
-          <w:bCs/>
-          <w:sz w:val="32"/>
-          <w:szCs w:val="27"/>
+        <w:pStyle w:val="Heading2"/>
+        <w:rPr>
+          <w:rFonts w:eastAsia="Times New Roman"/>
           <w:lang w:eastAsia="pl-PL"/>
         </w:rPr>
       </w:pPr>
+      <w:bookmarkStart w:id="0" w:name="_GoBack"/>
+      <w:bookmarkEnd w:id="0"/>
       <w:r>
         <w:rPr>
-          <w:rFonts w:eastAsia="Times New Roman" w:cstheme="minorHAnsi"/>
-          <w:b/>
-          <w:bCs/>
-          <w:sz w:val="32"/>
-          <w:szCs w:val="27"/>
+          <w:rFonts w:eastAsia="Times New Roman"/>
           <w:lang w:eastAsia="pl-PL"/>
         </w:rPr>
         <w:t xml:space="preserve">Nazwa projektu: </w:t>
       </w:r>
       <w:r>
         <w:rPr>
-          <w:rFonts w:eastAsia="Times New Roman" w:cstheme="minorHAnsi"/>
-          <w:b/>
-          <w:bCs/>
-          <w:sz w:val="32"/>
-          <w:szCs w:val="27"/>
+          <w:rFonts w:eastAsia="Times New Roman"/>
           <w:lang w:eastAsia="pl-PL"/>
         </w:rPr>
         <w:t>GatherUp</w:t>
@@ -144,8 +133,6 @@
         </w:rPr>
         <w:t>i dołączania do tych, które są dostępne publicznie, lub wysyłania prośby o udział w wydarzeniu, jeśli jego organizator wymaga akceptacji. Dzięki integracji z SignalR oraz komunikacji za pomocą WebSockets, użytkownicy otrzymują w czasie rzeczywistym powiadomienia o zmianach w obserwowanych wydarzeniach, co sprawia, że platforma jest dynamiczna i interaktywna.</w:t>
       </w:r>
-      <w:bookmarkStart w:id="0" w:name="_GoBack"/>
-      <w:bookmarkEnd w:id="0"/>
     </w:p>
     <w:sectPr>
       <w:pgSz w:w="11906" w:h="16838"/>
@@ -317,6 +304,30 @@
     <w:name w:val="Normal"/>
     <w:qFormat/>
   </w:style>
+  <w:style w:type="paragraph" w:styleId="Heading2">
+    <w:name w:val="heading 2"/>
+    <w:basedOn w:val="Normal"/>
+    <w:next w:val="Normal"/>
+    <w:link w:val="Heading2Char"/>
+    <w:uiPriority w:val="9"/>
+    <w:unhideWhenUsed/>
+    <w:qFormat/>
+    <w:rsid w:val="004023FC"/>
+    <w:pPr>
+      <w:keepNext/>
+      <w:keepLines/>
+      <w:spacing w:before="200" w:after="0"/>
+      <w:outlineLvl w:val="1"/>
+    </w:pPr>
+    <w:rPr>
+      <w:rFonts w:asciiTheme="majorHAnsi" w:eastAsiaTheme="majorEastAsia" w:hAnsiTheme="majorHAnsi" w:cstheme="majorBidi"/>
+      <w:b/>
+      <w:bCs/>
+      <w:color w:val="4F81BD" w:themeColor="accent1"/>
+      <w:sz w:val="26"/>
+      <w:szCs w:val="26"/>
+    </w:rPr>
+  </w:style>
   <w:style w:type="paragraph" w:styleId="Heading3">
     <w:name w:val="heading 3"/>
     <w:basedOn w:val="Normal"/>
@@ -440,6 +451,21 @@
       <w:sz w:val="24"/>
       <w:szCs w:val="24"/>
       <w:lang w:eastAsia="pl-PL"/>
+    </w:rPr>
+  </w:style>
+  <w:style w:type="character" w:customStyle="1" w:styleId="Heading2Char">
+    <w:name w:val="Heading 2 Char"/>
+    <w:basedOn w:val="DefaultParagraphFont"/>
+    <w:link w:val="Heading2"/>
+    <w:uiPriority w:val="9"/>
+    <w:rsid w:val="004023FC"/>
+    <w:rPr>
+      <w:rFonts w:asciiTheme="majorHAnsi" w:eastAsiaTheme="majorEastAsia" w:hAnsiTheme="majorHAnsi" w:cstheme="majorBidi"/>
+      <w:b/>
+      <w:bCs/>
+      <w:color w:val="4F81BD" w:themeColor="accent1"/>
+      <w:sz w:val="26"/>
+      <w:szCs w:val="26"/>
     </w:rPr>
   </w:style>
 </w:styles>
@@ -605,6 +631,30 @@
     <w:name w:val="Normal"/>
     <w:qFormat/>
   </w:style>
+  <w:style w:type="paragraph" w:styleId="Heading2">
+    <w:name w:val="heading 2"/>
+    <w:basedOn w:val="Normal"/>
+    <w:next w:val="Normal"/>
+    <w:link w:val="Heading2Char"/>
+    <w:uiPriority w:val="9"/>
+    <w:unhideWhenUsed/>
+    <w:qFormat/>
+    <w:rsid w:val="004023FC"/>
+    <w:pPr>
+      <w:keepNext/>
+      <w:keepLines/>
+      <w:spacing w:before="200" w:after="0"/>
+      <w:outlineLvl w:val="1"/>
+    </w:pPr>
+    <w:rPr>
+      <w:rFonts w:asciiTheme="majorHAnsi" w:eastAsiaTheme="majorEastAsia" w:hAnsiTheme="majorHAnsi" w:cstheme="majorBidi"/>
+      <w:b/>
+      <w:bCs/>
+      <w:color w:val="4F81BD" w:themeColor="accent1"/>
+      <w:sz w:val="26"/>
+      <w:szCs w:val="26"/>
+    </w:rPr>
+  </w:style>
   <w:style w:type="paragraph" w:styleId="Heading3">
     <w:name w:val="heading 3"/>
     <w:basedOn w:val="Normal"/>
@@ -728,6 +778,21 @@
       <w:sz w:val="24"/>
       <w:szCs w:val="24"/>
       <w:lang w:eastAsia="pl-PL"/>
+    </w:rPr>
+  </w:style>
+  <w:style w:type="character" w:customStyle="1" w:styleId="Heading2Char">
+    <w:name w:val="Heading 2 Char"/>
+    <w:basedOn w:val="DefaultParagraphFont"/>
+    <w:link w:val="Heading2"/>
+    <w:uiPriority w:val="9"/>
+    <w:rsid w:val="004023FC"/>
+    <w:rPr>
+      <w:rFonts w:asciiTheme="majorHAnsi" w:eastAsiaTheme="majorEastAsia" w:hAnsiTheme="majorHAnsi" w:cstheme="majorBidi"/>
+      <w:b/>
+      <w:bCs/>
+      <w:color w:val="4F81BD" w:themeColor="accent1"/>
+      <w:sz w:val="26"/>
+      <w:szCs w:val="26"/>
     </w:rPr>
   </w:style>
 </w:styles>

</xml_diff>